<commit_message>
Add some website and resource about os
</commit_message>
<xml_diff>
--- a/os_related.docx
+++ b/os_related.docx
@@ -3,79 +3,44 @@
 <w:document xmlns:wpc="http://schemas.microsoft.com/office/word/2010/wordprocessingCanvas" xmlns:cx="http://schemas.microsoft.com/office/drawing/2014/chartex" xmlns:cx1="http://schemas.microsoft.com/office/drawing/2015/9/8/chartex" xmlns:cx2="http://schemas.microsoft.com/office/drawing/2015/10/21/chartex" xmlns:cx3="http://schemas.microsoft.com/office/drawing/2016/5/9/chartex" xmlns:cx4="http://schemas.microsoft.com/office/drawing/2016/5/10/chartex" xmlns:cx5="http://schemas.microsoft.com/office/drawing/2016/5/11/chartex" xmlns:cx6="http://schemas.microsoft.com/office/drawing/2016/5/12/chartex" xmlns:cx7="http://schemas.microsoft.com/office/drawing/2016/5/13/chartex" xmlns:cx8="http://schemas.microsoft.com/office/drawing/2016/5/14/chartex" xmlns:mc="http://schemas.openxmlformats.org/markup-compatibility/2006" xmlns:aink="http://schemas.microsoft.com/office/drawing/2016/ink" xmlns:am3d="http://schemas.microsoft.com/office/drawing/2017/model3d" xmlns:o="urn:schemas-microsoft-com:office:office" xmlns:r="http://schemas.openxmlformats.org/officeDocument/2006/relationships" xmlns:m="http://schemas.openxmlformats.org/officeDocument/2006/math" xmlns:v="urn:schemas-microsoft-com:vml" xmlns:wp14="http://schemas.microsoft.com/office/word/2010/wordprocessingDrawing" xmlns:wp="http://schemas.openxmlformats.org/drawingml/2006/wordprocessingDrawing" xmlns:w10="urn:schemas-microsoft-com:office:word" xmlns:w="http://schemas.openxmlformats.org/wordprocessingml/2006/main" xmlns:w14="http://schemas.microsoft.com/office/word/2010/wordml" xmlns:w15="http://schemas.microsoft.com/office/word/2012/wordml" xmlns:w16cex="http://schemas.microsoft.com/office/word/2018/wordml/cex" xmlns:w16cid="http://schemas.microsoft.com/office/word/2016/wordml/cid" xmlns:w16="http://schemas.microsoft.com/office/word/2018/wordml" xmlns:w16se="http://schemas.microsoft.com/office/word/2015/wordml/symex" xmlns:wpg="http://schemas.microsoft.com/office/word/2010/wordprocessingGroup" xmlns:wpi="http://schemas.microsoft.com/office/word/2010/wordprocessingInk" xmlns:wne="http://schemas.microsoft.com/office/word/2006/wordml" xmlns:wps="http://schemas.microsoft.com/office/word/2010/wordprocessingShape" mc:Ignorable="w14 w15 w16se w16cid w16 w16cex wp14">
   <w:body>
     <w:p>
-      <w:r>
+      <w:pPr>
         <w:rPr>
           <w:rFonts w:hint="eastAsia"/>
         </w:rPr>
-        <w:t>自旋锁</w:t>
-      </w:r>
+      </w:pPr>
       <w:r>
         <w:rPr>
           <w:rFonts w:hint="eastAsia"/>
         </w:rPr>
-        <w:t xml:space="preserve"> spinlock</w:t>
-      </w:r>
-      <w:r>
-        <w:rPr>
-          <w:rFonts w:hint="eastAsia"/>
-        </w:rPr>
-        <w:t>举例</w:t>
-      </w:r>
+        <w:t>参考资料</w:t>
+      </w:r>
+    </w:p>
+    <w:p>
+      <w:hyperlink r:id="rId4" w:history="1">
+        <w:r>
+          <w:rPr>
+            <w:rStyle w:val="Hyperlink"/>
+          </w:rPr>
+          <w:t>https://blog.csdn.net/zhoutaopower/article/details/86598839</w:t>
+        </w:r>
+      </w:hyperlink>
     </w:p>
     <w:p/>
     <w:p>
       <w:r>
+        <w:t>TechnicalReference_Os.pdf</w:t>
+      </w:r>
+    </w:p>
+    <w:p>
+      <w:r>
         <w:rPr>
           <w:noProof/>
         </w:rPr>
         <w:drawing>
-          <wp:inline distT="0" distB="0" distL="0" distR="0" wp14:anchorId="769746D3" wp14:editId="3EF93814">
-            <wp:extent cx="4778107" cy="1578409"/>
-            <wp:effectExtent l="0" t="0" r="3810" b="3175"/>
-            <wp:docPr id="1" name="Picture 1"/>
-            <wp:cNvGraphicFramePr>
-              <a:graphicFrameLocks xmlns:a="http://schemas.openxmlformats.org/drawingml/2006/main" noChangeAspect="1"/>
-            </wp:cNvGraphicFramePr>
-            <a:graphic xmlns:a="http://schemas.openxmlformats.org/drawingml/2006/main">
-              <a:graphicData uri="http://schemas.openxmlformats.org/drawingml/2006/picture">
-                <pic:pic xmlns:pic="http://schemas.openxmlformats.org/drawingml/2006/picture">
-                  <pic:nvPicPr>
-                    <pic:cNvPr id="1" name=""/>
-                    <pic:cNvPicPr/>
-                  </pic:nvPicPr>
-                  <pic:blipFill>
-                    <a:blip r:embed="rId4"/>
-                    <a:stretch>
-                      <a:fillRect/>
-                    </a:stretch>
-                  </pic:blipFill>
-                  <pic:spPr>
-                    <a:xfrm>
-                      <a:off x="0" y="0"/>
-                      <a:ext cx="4788236" cy="1581755"/>
-                    </a:xfrm>
-                    <a:prstGeom prst="rect">
-                      <a:avLst/>
-                    </a:prstGeom>
-                  </pic:spPr>
-                </pic:pic>
-              </a:graphicData>
-            </a:graphic>
-          </wp:inline>
-        </w:drawing>
-      </w:r>
-    </w:p>
-    <w:p/>
-    <w:p>
-      <w:r>
-        <w:rPr>
-          <w:noProof/>
-        </w:rPr>
-        <w:drawing>
-          <wp:inline distT="0" distB="0" distL="0" distR="0" wp14:anchorId="1A966551" wp14:editId="24319319">
-            <wp:extent cx="5943600" cy="986155"/>
-            <wp:effectExtent l="0" t="0" r="0" b="4445"/>
-            <wp:docPr id="2" name="Picture 2"/>
+          <wp:inline distT="0" distB="0" distL="0" distR="0" wp14:anchorId="2BEC2F8F" wp14:editId="22F43C76">
+            <wp:extent cx="5943600" cy="2328545"/>
+            <wp:effectExtent l="0" t="0" r="0" b="0"/>
+            <wp:docPr id="4" name="Picture 4"/>
             <wp:cNvGraphicFramePr>
               <a:graphicFrameLocks xmlns:a="http://schemas.openxmlformats.org/drawingml/2006/main" noChangeAspect="1"/>
             </wp:cNvGraphicFramePr>
@@ -95,7 +60,7 @@
                   <pic:spPr>
                     <a:xfrm>
                       <a:off x="0" y="0"/>
-                      <a:ext cx="5943600" cy="986155"/>
+                      <a:ext cx="5943600" cy="2328545"/>
                     </a:xfrm>
                     <a:prstGeom prst="rect">
                       <a:avLst/>
@@ -108,34 +73,30 @@
         </w:drawing>
       </w:r>
     </w:p>
-    <w:p/>
     <w:p>
       <w:r>
         <w:rPr>
           <w:rFonts w:hint="eastAsia"/>
         </w:rPr>
-        <w:t>修改自旋锁，主要指令</w:t>
-      </w:r>
-      <w:r>
-        <w:t>__cmpswapw</w:t>
+        <w:t>Aurix</w:t>
       </w:r>
       <w:r>
         <w:rPr>
           <w:rFonts w:hint="eastAsia"/>
         </w:rPr>
-        <w:t>可在</w:t>
+        <w:t>自旋锁</w:t>
       </w:r>
       <w:r>
         <w:rPr>
           <w:rFonts w:hint="eastAsia"/>
         </w:rPr>
-        <w:t>tasking</w:t>
+        <w:t xml:space="preserve"> spinlock</w:t>
       </w:r>
       <w:r>
         <w:rPr>
           <w:rFonts w:hint="eastAsia"/>
         </w:rPr>
-        <w:t>手册里找到</w:t>
+        <w:t>举例</w:t>
       </w:r>
     </w:p>
     <w:p/>
@@ -145,10 +106,10 @@
           <w:noProof/>
         </w:rPr>
         <w:drawing>
-          <wp:inline distT="0" distB="0" distL="0" distR="0" wp14:anchorId="2AF59B63" wp14:editId="092C412B">
-            <wp:extent cx="5943600" cy="1882140"/>
-            <wp:effectExtent l="0" t="0" r="0" b="3810"/>
-            <wp:docPr id="6" name="Picture 6"/>
+          <wp:inline distT="0" distB="0" distL="0" distR="0" wp14:anchorId="769746D3" wp14:editId="3EF93814">
+            <wp:extent cx="4778107" cy="1578409"/>
+            <wp:effectExtent l="0" t="0" r="3810" b="3175"/>
+            <wp:docPr id="1" name="Picture 1"/>
             <wp:cNvGraphicFramePr>
               <a:graphicFrameLocks xmlns:a="http://schemas.openxmlformats.org/drawingml/2006/main" noChangeAspect="1"/>
             </wp:cNvGraphicFramePr>
@@ -168,7 +129,7 @@
                   <pic:spPr>
                     <a:xfrm>
                       <a:off x="0" y="0"/>
-                      <a:ext cx="5943600" cy="1882140"/>
+                      <a:ext cx="4788236" cy="1581755"/>
                     </a:xfrm>
                     <a:prstGeom prst="rect">
                       <a:avLst/>
@@ -181,21 +142,17 @@
         </w:drawing>
       </w:r>
     </w:p>
+    <w:p/>
     <w:p>
-      <w:pPr>
-        <w:rPr>
-          <w:rFonts w:hint="eastAsia"/>
-        </w:rPr>
-      </w:pPr>
       <w:r>
         <w:rPr>
           <w:noProof/>
         </w:rPr>
         <w:drawing>
-          <wp:inline distT="0" distB="0" distL="0" distR="0" wp14:anchorId="28D05338" wp14:editId="18CD00EA">
-            <wp:extent cx="5943600" cy="1059815"/>
-            <wp:effectExtent l="0" t="0" r="0" b="6985"/>
-            <wp:docPr id="5" name="Picture 5"/>
+          <wp:inline distT="0" distB="0" distL="0" distR="0" wp14:anchorId="1A966551" wp14:editId="24319319">
+            <wp:extent cx="5943600" cy="986155"/>
+            <wp:effectExtent l="0" t="0" r="0" b="4445"/>
+            <wp:docPr id="2" name="Picture 2"/>
             <wp:cNvGraphicFramePr>
               <a:graphicFrameLocks xmlns:a="http://schemas.openxmlformats.org/drawingml/2006/main" noChangeAspect="1"/>
             </wp:cNvGraphicFramePr>
@@ -215,6 +172,122 @@
                   <pic:spPr>
                     <a:xfrm>
                       <a:off x="0" y="0"/>
+                      <a:ext cx="5943600" cy="986155"/>
+                    </a:xfrm>
+                    <a:prstGeom prst="rect">
+                      <a:avLst/>
+                    </a:prstGeom>
+                  </pic:spPr>
+                </pic:pic>
+              </a:graphicData>
+            </a:graphic>
+          </wp:inline>
+        </w:drawing>
+      </w:r>
+    </w:p>
+    <w:p/>
+    <w:p>
+      <w:r>
+        <w:rPr>
+          <w:rFonts w:hint="eastAsia"/>
+        </w:rPr>
+        <w:t>修改自旋锁，主要指令</w:t>
+      </w:r>
+      <w:r>
+        <w:t>__cmpswapw</w:t>
+      </w:r>
+      <w:r>
+        <w:rPr>
+          <w:rFonts w:hint="eastAsia"/>
+        </w:rPr>
+        <w:t>可在</w:t>
+      </w:r>
+      <w:r>
+        <w:rPr>
+          <w:rFonts w:hint="eastAsia"/>
+        </w:rPr>
+        <w:t>tasking</w:t>
+      </w:r>
+      <w:r>
+        <w:rPr>
+          <w:rFonts w:hint="eastAsia"/>
+        </w:rPr>
+        <w:t>手册里找到</w:t>
+      </w:r>
+    </w:p>
+    <w:p/>
+    <w:p>
+      <w:r>
+        <w:rPr>
+          <w:noProof/>
+        </w:rPr>
+        <w:lastRenderedPageBreak/>
+        <w:drawing>
+          <wp:inline distT="0" distB="0" distL="0" distR="0" wp14:anchorId="2AF59B63" wp14:editId="092C412B">
+            <wp:extent cx="5943600" cy="1882140"/>
+            <wp:effectExtent l="0" t="0" r="0" b="3810"/>
+            <wp:docPr id="6" name="Picture 6"/>
+            <wp:cNvGraphicFramePr>
+              <a:graphicFrameLocks xmlns:a="http://schemas.openxmlformats.org/drawingml/2006/main" noChangeAspect="1"/>
+            </wp:cNvGraphicFramePr>
+            <a:graphic xmlns:a="http://schemas.openxmlformats.org/drawingml/2006/main">
+              <a:graphicData uri="http://schemas.openxmlformats.org/drawingml/2006/picture">
+                <pic:pic xmlns:pic="http://schemas.openxmlformats.org/drawingml/2006/picture">
+                  <pic:nvPicPr>
+                    <pic:cNvPr id="1" name=""/>
+                    <pic:cNvPicPr/>
+                  </pic:nvPicPr>
+                  <pic:blipFill>
+                    <a:blip r:embed="rId8"/>
+                    <a:stretch>
+                      <a:fillRect/>
+                    </a:stretch>
+                  </pic:blipFill>
+                  <pic:spPr>
+                    <a:xfrm>
+                      <a:off x="0" y="0"/>
+                      <a:ext cx="5943600" cy="1882140"/>
+                    </a:xfrm>
+                    <a:prstGeom prst="rect">
+                      <a:avLst/>
+                    </a:prstGeom>
+                  </pic:spPr>
+                </pic:pic>
+              </a:graphicData>
+            </a:graphic>
+          </wp:inline>
+        </w:drawing>
+      </w:r>
+    </w:p>
+    <w:p>
+      <w:r>
+        <w:rPr>
+          <w:noProof/>
+        </w:rPr>
+        <w:drawing>
+          <wp:inline distT="0" distB="0" distL="0" distR="0" wp14:anchorId="28D05338" wp14:editId="18CD00EA">
+            <wp:extent cx="5943600" cy="1059815"/>
+            <wp:effectExtent l="0" t="0" r="0" b="6985"/>
+            <wp:docPr id="5" name="Picture 5"/>
+            <wp:cNvGraphicFramePr>
+              <a:graphicFrameLocks xmlns:a="http://schemas.openxmlformats.org/drawingml/2006/main" noChangeAspect="1"/>
+            </wp:cNvGraphicFramePr>
+            <a:graphic xmlns:a="http://schemas.openxmlformats.org/drawingml/2006/main">
+              <a:graphicData uri="http://schemas.openxmlformats.org/drawingml/2006/picture">
+                <pic:pic xmlns:pic="http://schemas.openxmlformats.org/drawingml/2006/picture">
+                  <pic:nvPicPr>
+                    <pic:cNvPr id="1" name=""/>
+                    <pic:cNvPicPr/>
+                  </pic:nvPicPr>
+                  <pic:blipFill>
+                    <a:blip r:embed="rId9"/>
+                    <a:stretch>
+                      <a:fillRect/>
+                    </a:stretch>
+                  </pic:blipFill>
+                  <pic:spPr>
+                    <a:xfrm>
+                      <a:off x="0" y="0"/>
                       <a:ext cx="5943600" cy="1059815"/>
                     </a:xfrm>
                     <a:prstGeom prst="rect">
@@ -230,16 +303,10 @@
     </w:p>
     <w:p/>
     <w:p>
-      <w:pPr>
-        <w:rPr>
-          <w:rFonts w:hint="eastAsia"/>
-        </w:rPr>
-      </w:pPr>
       <w:r>
         <w:rPr>
           <w:noProof/>
         </w:rPr>
-        <w:lastRenderedPageBreak/>
         <w:drawing>
           <wp:inline distT="0" distB="0" distL="0" distR="0" wp14:anchorId="463930D6" wp14:editId="625FFC1C">
             <wp:extent cx="5943600" cy="1139825"/>
@@ -256,7 +323,7 @@
                     <pic:cNvPicPr/>
                   </pic:nvPicPr>
                   <pic:blipFill>
-                    <a:blip r:embed="rId8"/>
+                    <a:blip r:embed="rId10"/>
                     <a:stretch>
                       <a:fillRect/>
                     </a:stretch>
@@ -715,6 +782,29 @@
     <w:semiHidden/>
     <w:unhideWhenUsed/>
   </w:style>
+  <w:style w:type="character" w:styleId="Hyperlink">
+    <w:name w:val="Hyperlink"/>
+    <w:basedOn w:val="DefaultParagraphFont"/>
+    <w:uiPriority w:val="99"/>
+    <w:unhideWhenUsed/>
+    <w:rsid w:val="009C4234"/>
+    <w:rPr>
+      <w:color w:val="0563C1" w:themeColor="hyperlink"/>
+      <w:u w:val="single"/>
+    </w:rPr>
+  </w:style>
+  <w:style w:type="character" w:styleId="UnresolvedMention">
+    <w:name w:val="Unresolved Mention"/>
+    <w:basedOn w:val="DefaultParagraphFont"/>
+    <w:uiPriority w:val="99"/>
+    <w:semiHidden/>
+    <w:unhideWhenUsed/>
+    <w:rsid w:val="009C4234"/>
+    <w:rPr>
+      <w:color w:val="605E5C"/>
+      <w:shd w:val="clear" w:color="auto" w:fill="E1DFDD"/>
+    </w:rPr>
+  </w:style>
 </w:styles>
 </file>
 

</xml_diff>